<commit_message>
must convert into deck
</commit_message>
<xml_diff>
--- a/Section1_Planning/Week2_ImpactAssessment/BachmeierNTIM8190-2.docx
+++ b/Section1_Planning/Week2_ImpactAssessment/BachmeierNTIM8190-2.docx
@@ -497,101 +497,440 @@
     </w:p>
     <w:tbl>
       <w:tblPr>
-        <w:tblStyle w:val="TableGrid"/>
+        <w:tblStyle w:val="GridTable4"/>
         <w:tblW w:w="9850" w:type="dxa"/>
         <w:tblLook w:val="04A0" w:firstRow="1" w:lastRow="0" w:firstColumn="1" w:lastColumn="0" w:noHBand="0" w:noVBand="1"/>
       </w:tblPr>
       <w:tblGrid>
         <w:gridCol w:w="2416"/>
-        <w:gridCol w:w="1539"/>
-        <w:gridCol w:w="2250"/>
-        <w:gridCol w:w="3645"/>
+        <w:gridCol w:w="1809"/>
+        <w:gridCol w:w="2430"/>
+        <w:gridCol w:w="3195"/>
       </w:tblGrid>
+      <w:tr>
+        <w:trPr>
+          <w:cnfStyle w:val="100000000000" w:firstRow="1" w:lastRow="0" w:firstColumn="0" w:lastColumn="0" w:oddVBand="0" w:evenVBand="0" w:oddHBand="0" w:evenHBand="0" w:firstRowFirstColumn="0" w:firstRowLastColumn="0" w:lastRowFirstColumn="0" w:lastRowLastColumn="0"/>
+          <w:trHeight w:val="127"/>
+        </w:trPr>
+        <w:tc>
+          <w:tcPr>
+            <w:cnfStyle w:val="001000000000" w:firstRow="0" w:lastRow="0" w:firstColumn="1" w:lastColumn="0" w:oddVBand="0" w:evenVBand="0" w:oddHBand="0" w:evenHBand="0" w:firstRowFirstColumn="0" w:firstRowLastColumn="0" w:lastRowFirstColumn="0" w:lastRowLastColumn="0"/>
+            <w:tcW w:w="2416" w:type="dxa"/>
+          </w:tcPr>
+          <w:p>
+            <w:pPr>
+              <w:jc w:val="center"/>
+              <w:rPr>
+                <w:b w:val="0"/>
+                <w:bCs w:val="0"/>
+              </w:rPr>
+            </w:pPr>
+            <w:r>
+              <w:rPr>
+                <w:b w:val="0"/>
+                <w:bCs w:val="0"/>
+              </w:rPr>
+              <w:t>Component</w:t>
+            </w:r>
+          </w:p>
+        </w:tc>
+        <w:tc>
+          <w:tcPr>
+            <w:tcW w:w="1809" w:type="dxa"/>
+          </w:tcPr>
+          <w:p>
+            <w:pPr>
+              <w:jc w:val="center"/>
+              <w:cnfStyle w:val="100000000000" w:firstRow="1" w:lastRow="0" w:firstColumn="0" w:lastColumn="0" w:oddVBand="0" w:evenVBand="0" w:oddHBand="0" w:evenHBand="0" w:firstRowFirstColumn="0" w:firstRowLastColumn="0" w:lastRowFirstColumn="0" w:lastRowLastColumn="0"/>
+              <w:rPr>
+                <w:b w:val="0"/>
+                <w:bCs w:val="0"/>
+              </w:rPr>
+            </w:pPr>
+            <w:r>
+              <w:rPr>
+                <w:b w:val="0"/>
+                <w:bCs w:val="0"/>
+              </w:rPr>
+              <w:t>Scale</w:t>
+            </w:r>
+          </w:p>
+        </w:tc>
+        <w:tc>
+          <w:tcPr>
+            <w:tcW w:w="2430" w:type="dxa"/>
+          </w:tcPr>
+          <w:p>
+            <w:pPr>
+              <w:jc w:val="center"/>
+              <w:cnfStyle w:val="100000000000" w:firstRow="1" w:lastRow="0" w:firstColumn="0" w:lastColumn="0" w:oddVBand="0" w:evenVBand="0" w:oddHBand="0" w:evenHBand="0" w:firstRowFirstColumn="0" w:firstRowLastColumn="0" w:lastRowFirstColumn="0" w:lastRowLastColumn="0"/>
+              <w:rPr>
+                <w:b w:val="0"/>
+                <w:bCs w:val="0"/>
+              </w:rPr>
+            </w:pPr>
+            <w:r>
+              <w:rPr>
+                <w:b w:val="0"/>
+                <w:bCs w:val="0"/>
+              </w:rPr>
+              <w:t>Primary Vendor</w:t>
+            </w:r>
+          </w:p>
+        </w:tc>
+        <w:tc>
+          <w:tcPr>
+            <w:tcW w:w="3195" w:type="dxa"/>
+          </w:tcPr>
+          <w:p>
+            <w:pPr>
+              <w:jc w:val="center"/>
+              <w:cnfStyle w:val="100000000000" w:firstRow="1" w:lastRow="0" w:firstColumn="0" w:lastColumn="0" w:oddVBand="0" w:evenVBand="0" w:oddHBand="0" w:evenHBand="0" w:firstRowFirstColumn="0" w:firstRowLastColumn="0" w:lastRowFirstColumn="0" w:lastRowLastColumn="0"/>
+              <w:rPr>
+                <w:b w:val="0"/>
+                <w:bCs w:val="0"/>
+              </w:rPr>
+            </w:pPr>
+            <w:r>
+              <w:rPr>
+                <w:b w:val="0"/>
+                <w:bCs w:val="0"/>
+              </w:rPr>
+              <w:t>Bounding Resource</w:t>
+            </w:r>
+          </w:p>
+        </w:tc>
+      </w:tr>
+      <w:tr>
+        <w:trPr>
+          <w:cnfStyle w:val="000000100000" w:firstRow="0" w:lastRow="0" w:firstColumn="0" w:lastColumn="0" w:oddVBand="0" w:evenVBand="0" w:oddHBand="1" w:evenHBand="0" w:firstRowFirstColumn="0" w:firstRowLastColumn="0" w:lastRowFirstColumn="0" w:lastRowLastColumn="0"/>
+          <w:trHeight w:val="122"/>
+        </w:trPr>
+        <w:tc>
+          <w:tcPr>
+            <w:cnfStyle w:val="001000000000" w:firstRow="0" w:lastRow="0" w:firstColumn="1" w:lastColumn="0" w:oddVBand="0" w:evenVBand="0" w:oddHBand="0" w:evenHBand="0" w:firstRowFirstColumn="0" w:firstRowLastColumn="0" w:lastRowFirstColumn="0" w:lastRowLastColumn="0"/>
+            <w:tcW w:w="2416" w:type="dxa"/>
+          </w:tcPr>
+          <w:p>
+            <w:pPr>
+              <w:rPr>
+                <w:b w:val="0"/>
+                <w:bCs w:val="0"/>
+              </w:rPr>
+            </w:pPr>
+            <w:r>
+              <w:rPr>
+                <w:b w:val="0"/>
+                <w:bCs w:val="0"/>
+              </w:rPr>
+              <w:t>Edge Connectivity</w:t>
+            </w:r>
+          </w:p>
+        </w:tc>
+        <w:tc>
+          <w:tcPr>
+            <w:tcW w:w="1809" w:type="dxa"/>
+          </w:tcPr>
+          <w:p>
+            <w:pPr>
+              <w:cnfStyle w:val="000000100000" w:firstRow="0" w:lastRow="0" w:firstColumn="0" w:lastColumn="0" w:oddVBand="0" w:evenVBand="0" w:oddHBand="1" w:evenHBand="0" w:firstRowFirstColumn="0" w:firstRowLastColumn="0" w:lastRowFirstColumn="0" w:lastRowLastColumn="0"/>
+            </w:pPr>
+            <w:r>
+              <w:t>4 x circuits</w:t>
+            </w:r>
+          </w:p>
+        </w:tc>
+        <w:tc>
+          <w:tcPr>
+            <w:tcW w:w="2430" w:type="dxa"/>
+          </w:tcPr>
+          <w:p>
+            <w:pPr>
+              <w:cnfStyle w:val="000000100000" w:firstRow="0" w:lastRow="0" w:firstColumn="0" w:lastColumn="0" w:oddVBand="0" w:evenVBand="0" w:oddHBand="1" w:evenHBand="0" w:firstRowFirstColumn="0" w:firstRowLastColumn="0" w:lastRowFirstColumn="0" w:lastRowLastColumn="0"/>
+            </w:pPr>
+            <w:r>
+              <w:t>Akamai</w:t>
+            </w:r>
+          </w:p>
+        </w:tc>
+        <w:tc>
+          <w:tcPr>
+            <w:tcW w:w="3195" w:type="dxa"/>
+          </w:tcPr>
+          <w:p>
+            <w:pPr>
+              <w:cnfStyle w:val="000000100000" w:firstRow="0" w:lastRow="0" w:firstColumn="0" w:lastColumn="0" w:oddVBand="0" w:evenVBand="0" w:oddHBand="1" w:evenHBand="0" w:firstRowFirstColumn="0" w:firstRowLastColumn="0" w:lastRowFirstColumn="0" w:lastRowLastColumn="0"/>
+            </w:pPr>
+            <w:r>
+              <w:t>Networking</w:t>
+            </w:r>
+          </w:p>
+        </w:tc>
+      </w:tr>
       <w:tr>
         <w:trPr>
           <w:trHeight w:val="127"/>
         </w:trPr>
         <w:tc>
           <w:tcPr>
+            <w:cnfStyle w:val="001000000000" w:firstRow="0" w:lastRow="0" w:firstColumn="1" w:lastColumn="0" w:oddVBand="0" w:evenVBand="0" w:oddHBand="0" w:evenHBand="0" w:firstRowFirstColumn="0" w:firstRowLastColumn="0" w:lastRowFirstColumn="0" w:lastRowLastColumn="0"/>
             <w:tcW w:w="2416" w:type="dxa"/>
           </w:tcPr>
           <w:p>
             <w:pPr>
-              <w:jc w:val="center"/>
               <w:rPr>
-                <w:b/>
-                <w:bCs/>
+                <w:b w:val="0"/>
+                <w:bCs w:val="0"/>
               </w:rPr>
             </w:pPr>
             <w:r>
               <w:rPr>
-                <w:b/>
-                <w:bCs/>
+                <w:b w:val="0"/>
+                <w:bCs w:val="0"/>
               </w:rPr>
-              <w:t>Component</w:t>
-            </w:r>
-          </w:p>
-        </w:tc>
-        <w:tc>
-          <w:tcPr>
-            <w:tcW w:w="1539" w:type="dxa"/>
-          </w:tcPr>
-          <w:p>
-            <w:pPr>
-              <w:jc w:val="center"/>
+              <w:t>Container Services</w:t>
+            </w:r>
+          </w:p>
+        </w:tc>
+        <w:tc>
+          <w:tcPr>
+            <w:tcW w:w="1809" w:type="dxa"/>
+          </w:tcPr>
+          <w:p>
+            <w:pPr>
+              <w:cnfStyle w:val="000000000000" w:firstRow="0" w:lastRow="0" w:firstColumn="0" w:lastColumn="0" w:oddVBand="0" w:evenVBand="0" w:oddHBand="0" w:evenHBand="0" w:firstRowFirstColumn="0" w:firstRowLastColumn="0" w:lastRowFirstColumn="0" w:lastRowLastColumn="0"/>
+            </w:pPr>
+            <w:r>
+              <w:t>32 x servers</w:t>
+            </w:r>
+          </w:p>
+        </w:tc>
+        <w:tc>
+          <w:tcPr>
+            <w:tcW w:w="2430" w:type="dxa"/>
+          </w:tcPr>
+          <w:p>
+            <w:pPr>
+              <w:cnfStyle w:val="000000000000" w:firstRow="0" w:lastRow="0" w:firstColumn="0" w:lastColumn="0" w:oddVBand="0" w:evenVBand="0" w:oddHBand="0" w:evenHBand="0" w:firstRowFirstColumn="0" w:firstRowLastColumn="0" w:lastRowFirstColumn="0" w:lastRowLastColumn="0"/>
+            </w:pPr>
+            <w:r>
+              <w:t>Open-Source</w:t>
+            </w:r>
+          </w:p>
+        </w:tc>
+        <w:tc>
+          <w:tcPr>
+            <w:tcW w:w="3195" w:type="dxa"/>
+          </w:tcPr>
+          <w:p>
+            <w:pPr>
+              <w:cnfStyle w:val="000000000000" w:firstRow="0" w:lastRow="0" w:firstColumn="0" w:lastColumn="0" w:oddVBand="0" w:evenVBand="0" w:oddHBand="0" w:evenHBand="0" w:firstRowFirstColumn="0" w:firstRowLastColumn="0" w:lastRowFirstColumn="0" w:lastRowLastColumn="0"/>
+            </w:pPr>
+            <w:r>
+              <w:t>CPU and Disk</w:t>
+            </w:r>
+          </w:p>
+        </w:tc>
+      </w:tr>
+      <w:tr>
+        <w:trPr>
+          <w:cnfStyle w:val="000000100000" w:firstRow="0" w:lastRow="0" w:firstColumn="0" w:lastColumn="0" w:oddVBand="0" w:evenVBand="0" w:oddHBand="1" w:evenHBand="0" w:firstRowFirstColumn="0" w:firstRowLastColumn="0" w:lastRowFirstColumn="0" w:lastRowLastColumn="0"/>
+          <w:trHeight w:val="122"/>
+        </w:trPr>
+        <w:tc>
+          <w:tcPr>
+            <w:cnfStyle w:val="001000000000" w:firstRow="0" w:lastRow="0" w:firstColumn="1" w:lastColumn="0" w:oddVBand="0" w:evenVBand="0" w:oddHBand="0" w:evenHBand="0" w:firstRowFirstColumn="0" w:firstRowLastColumn="0" w:lastRowFirstColumn="0" w:lastRowLastColumn="0"/>
+            <w:tcW w:w="2416" w:type="dxa"/>
+          </w:tcPr>
+          <w:p>
+            <w:pPr>
               <w:rPr>
-                <w:b/>
-                <w:bCs/>
+                <w:b w:val="0"/>
+                <w:bCs w:val="0"/>
               </w:rPr>
             </w:pPr>
             <w:r>
               <w:rPr>
-                <w:b/>
-                <w:bCs/>
+                <w:b w:val="0"/>
+                <w:bCs w:val="0"/>
               </w:rPr>
-              <w:t>Units</w:t>
-            </w:r>
-          </w:p>
-        </w:tc>
-        <w:tc>
-          <w:tcPr>
-            <w:tcW w:w="2250" w:type="dxa"/>
-          </w:tcPr>
-          <w:p>
-            <w:pPr>
-              <w:jc w:val="center"/>
+              <w:t>Frontend Portal</w:t>
+            </w:r>
+          </w:p>
+        </w:tc>
+        <w:tc>
+          <w:tcPr>
+            <w:tcW w:w="1809" w:type="dxa"/>
+          </w:tcPr>
+          <w:p>
+            <w:pPr>
+              <w:cnfStyle w:val="000000100000" w:firstRow="0" w:lastRow="0" w:firstColumn="0" w:lastColumn="0" w:oddVBand="0" w:evenVBand="0" w:oddHBand="1" w:evenHBand="0" w:firstRowFirstColumn="0" w:firstRowLastColumn="0" w:lastRowFirstColumn="0" w:lastRowLastColumn="0"/>
+            </w:pPr>
+            <w:r>
+              <w:t xml:space="preserve">8 x </w:t>
+            </w:r>
+            <w:r>
+              <w:t>servers</w:t>
+            </w:r>
+          </w:p>
+        </w:tc>
+        <w:tc>
+          <w:tcPr>
+            <w:tcW w:w="2430" w:type="dxa"/>
+          </w:tcPr>
+          <w:p>
+            <w:pPr>
+              <w:cnfStyle w:val="000000100000" w:firstRow="0" w:lastRow="0" w:firstColumn="0" w:lastColumn="0" w:oddVBand="0" w:evenVBand="0" w:oddHBand="1" w:evenHBand="0" w:firstRowFirstColumn="0" w:firstRowLastColumn="0" w:lastRowFirstColumn="0" w:lastRowLastColumn="0"/>
+            </w:pPr>
+            <w:r>
+              <w:t>Consultants</w:t>
+            </w:r>
+          </w:p>
+        </w:tc>
+        <w:tc>
+          <w:tcPr>
+            <w:tcW w:w="3195" w:type="dxa"/>
+          </w:tcPr>
+          <w:p>
+            <w:pPr>
+              <w:cnfStyle w:val="000000100000" w:firstRow="0" w:lastRow="0" w:firstColumn="0" w:lastColumn="0" w:oddVBand="0" w:evenVBand="0" w:oddHBand="1" w:evenHBand="0" w:firstRowFirstColumn="0" w:firstRowLastColumn="0" w:lastRowFirstColumn="0" w:lastRowLastColumn="0"/>
+            </w:pPr>
+            <w:r>
+              <w:t>Networking</w:t>
+            </w:r>
+          </w:p>
+        </w:tc>
+      </w:tr>
+      <w:tr>
+        <w:trPr>
+          <w:trHeight w:val="127"/>
+        </w:trPr>
+        <w:tc>
+          <w:tcPr>
+            <w:cnfStyle w:val="001000000000" w:firstRow="0" w:lastRow="0" w:firstColumn="1" w:lastColumn="0" w:oddVBand="0" w:evenVBand="0" w:oddHBand="0" w:evenHBand="0" w:firstRowFirstColumn="0" w:firstRowLastColumn="0" w:lastRowFirstColumn="0" w:lastRowLastColumn="0"/>
+            <w:tcW w:w="2416" w:type="dxa"/>
+          </w:tcPr>
+          <w:p>
+            <w:pPr>
               <w:rPr>
-                <w:b/>
-                <w:bCs/>
+                <w:b w:val="0"/>
+                <w:bCs w:val="0"/>
               </w:rPr>
             </w:pPr>
             <w:r>
               <w:rPr>
-                <w:b/>
-                <w:bCs/>
+                <w:b w:val="0"/>
+                <w:bCs w:val="0"/>
               </w:rPr>
-              <w:t>Primary Vendor</w:t>
-            </w:r>
-          </w:p>
-        </w:tc>
-        <w:tc>
-          <w:tcPr>
-            <w:tcW w:w="3645" w:type="dxa"/>
-          </w:tcPr>
-          <w:p>
-            <w:pPr>
-              <w:jc w:val="center"/>
+              <w:t>Identity Services</w:t>
+            </w:r>
+          </w:p>
+        </w:tc>
+        <w:tc>
+          <w:tcPr>
+            <w:tcW w:w="1809" w:type="dxa"/>
+          </w:tcPr>
+          <w:p>
+            <w:pPr>
+              <w:cnfStyle w:val="000000000000" w:firstRow="0" w:lastRow="0" w:firstColumn="0" w:lastColumn="0" w:oddVBand="0" w:evenVBand="0" w:oddHBand="0" w:evenHBand="0" w:firstRowFirstColumn="0" w:firstRowLastColumn="0" w:lastRowFirstColumn="0" w:lastRowLastColumn="0"/>
+            </w:pPr>
+            <w:r>
+              <w:t>4 x replicas</w:t>
+            </w:r>
+          </w:p>
+        </w:tc>
+        <w:tc>
+          <w:tcPr>
+            <w:tcW w:w="2430" w:type="dxa"/>
+          </w:tcPr>
+          <w:p>
+            <w:pPr>
+              <w:cnfStyle w:val="000000000000" w:firstRow="0" w:lastRow="0" w:firstColumn="0" w:lastColumn="0" w:oddVBand="0" w:evenVBand="0" w:oddHBand="0" w:evenHBand="0" w:firstRowFirstColumn="0" w:firstRowLastColumn="0" w:lastRowFirstColumn="0" w:lastRowLastColumn="0"/>
+            </w:pPr>
+            <w:r>
+              <w:t>Microsoft</w:t>
+            </w:r>
+          </w:p>
+        </w:tc>
+        <w:tc>
+          <w:tcPr>
+            <w:tcW w:w="3195" w:type="dxa"/>
+          </w:tcPr>
+          <w:p>
+            <w:pPr>
+              <w:cnfStyle w:val="000000000000" w:firstRow="0" w:lastRow="0" w:firstColumn="0" w:lastColumn="0" w:oddVBand="0" w:evenVBand="0" w:oddHBand="0" w:evenHBand="0" w:firstRowFirstColumn="0" w:firstRowLastColumn="0" w:lastRowFirstColumn="0" w:lastRowLastColumn="0"/>
+            </w:pPr>
+            <w:r>
+              <w:t>Active Directory</w:t>
+            </w:r>
+          </w:p>
+        </w:tc>
+      </w:tr>
+      <w:tr>
+        <w:trPr>
+          <w:cnfStyle w:val="000000100000" w:firstRow="0" w:lastRow="0" w:firstColumn="0" w:lastColumn="0" w:oddVBand="0" w:evenVBand="0" w:oddHBand="1" w:evenHBand="0" w:firstRowFirstColumn="0" w:firstRowLastColumn="0" w:lastRowFirstColumn="0" w:lastRowLastColumn="0"/>
+          <w:trHeight w:val="127"/>
+        </w:trPr>
+        <w:tc>
+          <w:tcPr>
+            <w:cnfStyle w:val="001000000000" w:firstRow="0" w:lastRow="0" w:firstColumn="1" w:lastColumn="0" w:oddVBand="0" w:evenVBand="0" w:oddHBand="0" w:evenHBand="0" w:firstRowFirstColumn="0" w:firstRowLastColumn="0" w:lastRowFirstColumn="0" w:lastRowLastColumn="0"/>
+            <w:tcW w:w="2416" w:type="dxa"/>
+          </w:tcPr>
+          <w:p>
+            <w:pPr>
               <w:rPr>
-                <w:b/>
-                <w:bCs/>
+                <w:b w:val="0"/>
+                <w:bCs w:val="0"/>
               </w:rPr>
             </w:pPr>
             <w:r>
               <w:rPr>
-                <w:b/>
-                <w:bCs/>
+                <w:b w:val="0"/>
+                <w:bCs w:val="0"/>
               </w:rPr>
-              <w:t>Bounding Resource</w:t>
+              <w:t>Alerting &amp; Messaging</w:t>
+            </w:r>
+          </w:p>
+        </w:tc>
+        <w:tc>
+          <w:tcPr>
+            <w:tcW w:w="1809" w:type="dxa"/>
+          </w:tcPr>
+          <w:p>
+            <w:pPr>
+              <w:cnfStyle w:val="000000100000" w:firstRow="0" w:lastRow="0" w:firstColumn="0" w:lastColumn="0" w:oddVBand="0" w:evenVBand="0" w:oddHBand="1" w:evenHBand="0" w:firstRowFirstColumn="0" w:firstRowLastColumn="0" w:lastRowFirstColumn="0" w:lastRowLastColumn="0"/>
+            </w:pPr>
+            <w:r>
+              <w:t xml:space="preserve">8 x </w:t>
+            </w:r>
+            <w:r>
+              <w:t>servers</w:t>
+            </w:r>
+          </w:p>
+        </w:tc>
+        <w:tc>
+          <w:tcPr>
+            <w:tcW w:w="2430" w:type="dxa"/>
+          </w:tcPr>
+          <w:p>
+            <w:pPr>
+              <w:cnfStyle w:val="000000100000" w:firstRow="0" w:lastRow="0" w:firstColumn="0" w:lastColumn="0" w:oddVBand="0" w:evenVBand="0" w:oddHBand="1" w:evenHBand="0" w:firstRowFirstColumn="0" w:firstRowLastColumn="0" w:lastRowFirstColumn="0" w:lastRowLastColumn="0"/>
+            </w:pPr>
+            <w:r>
+              <w:t>COTS / PostgreSQL</w:t>
+            </w:r>
+          </w:p>
+        </w:tc>
+        <w:tc>
+          <w:tcPr>
+            <w:tcW w:w="3195" w:type="dxa"/>
+          </w:tcPr>
+          <w:p>
+            <w:pPr>
+              <w:cnfStyle w:val="000000100000" w:firstRow="0" w:lastRow="0" w:firstColumn="0" w:lastColumn="0" w:oddVBand="0" w:evenVBand="0" w:oddHBand="1" w:evenHBand="0" w:firstRowFirstColumn="0" w:firstRowLastColumn="0" w:lastRowFirstColumn="0" w:lastRowLastColumn="0"/>
+            </w:pPr>
+            <w:r>
+              <w:t>Database Queries</w:t>
             </w:r>
           </w:p>
         </w:tc>
@@ -602,86 +941,130 @@
         </w:trPr>
         <w:tc>
           <w:tcPr>
+            <w:cnfStyle w:val="001000000000" w:firstRow="0" w:lastRow="0" w:firstColumn="1" w:lastColumn="0" w:oddVBand="0" w:evenVBand="0" w:oddHBand="0" w:evenHBand="0" w:firstRowFirstColumn="0" w:firstRowLastColumn="0" w:lastRowFirstColumn="0" w:lastRowLastColumn="0"/>
             <w:tcW w:w="2416" w:type="dxa"/>
           </w:tcPr>
           <w:p>
-            <w:r>
-              <w:t>Edge Connectivity</w:t>
-            </w:r>
-          </w:p>
-        </w:tc>
-        <w:tc>
-          <w:tcPr>
-            <w:tcW w:w="1539" w:type="dxa"/>
-          </w:tcPr>
-          <w:p>
-            <w:r>
-              <w:t>4 x circuits</w:t>
-            </w:r>
-          </w:p>
-        </w:tc>
-        <w:tc>
-          <w:tcPr>
-            <w:tcW w:w="2250" w:type="dxa"/>
-          </w:tcPr>
-          <w:p>
-            <w:r>
-              <w:t>Akamai</w:t>
-            </w:r>
-          </w:p>
-        </w:tc>
-        <w:tc>
-          <w:tcPr>
-            <w:tcW w:w="3645" w:type="dxa"/>
-          </w:tcPr>
-          <w:p>
-            <w:r>
-              <w:t>Networking</w:t>
+            <w:pPr>
+              <w:rPr>
+                <w:b w:val="0"/>
+                <w:bCs w:val="0"/>
+              </w:rPr>
+            </w:pPr>
+            <w:r>
+              <w:rPr>
+                <w:b w:val="0"/>
+                <w:bCs w:val="0"/>
+              </w:rPr>
+              <w:t>Trade Broker</w:t>
+            </w:r>
+          </w:p>
+        </w:tc>
+        <w:tc>
+          <w:tcPr>
+            <w:tcW w:w="1809" w:type="dxa"/>
+          </w:tcPr>
+          <w:p>
+            <w:pPr>
+              <w:cnfStyle w:val="000000000000" w:firstRow="0" w:lastRow="0" w:firstColumn="0" w:lastColumn="0" w:oddVBand="0" w:evenVBand="0" w:oddHBand="0" w:evenHBand="0" w:firstRowFirstColumn="0" w:firstRowLastColumn="0" w:lastRowFirstColumn="0" w:lastRowLastColumn="0"/>
+            </w:pPr>
+            <w:r>
+              <w:t xml:space="preserve">16 x </w:t>
+            </w:r>
+            <w:r>
+              <w:t>servers</w:t>
+            </w:r>
+          </w:p>
+        </w:tc>
+        <w:tc>
+          <w:tcPr>
+            <w:tcW w:w="2430" w:type="dxa"/>
+          </w:tcPr>
+          <w:p>
+            <w:pPr>
+              <w:cnfStyle w:val="000000000000" w:firstRow="0" w:lastRow="0" w:firstColumn="0" w:lastColumn="0" w:oddVBand="0" w:evenVBand="0" w:oddHBand="0" w:evenHBand="0" w:firstRowFirstColumn="0" w:firstRowLastColumn="0" w:lastRowFirstColumn="0" w:lastRowLastColumn="0"/>
+            </w:pPr>
+            <w:r>
+              <w:t>COTS</w:t>
+            </w:r>
+          </w:p>
+        </w:tc>
+        <w:tc>
+          <w:tcPr>
+            <w:tcW w:w="3195" w:type="dxa"/>
+          </w:tcPr>
+          <w:p>
+            <w:pPr>
+              <w:cnfStyle w:val="000000000000" w:firstRow="0" w:lastRow="0" w:firstColumn="0" w:lastColumn="0" w:oddVBand="0" w:evenVBand="0" w:oddHBand="0" w:evenHBand="0" w:firstRowFirstColumn="0" w:firstRowLastColumn="0" w:lastRowFirstColumn="0" w:lastRowLastColumn="0"/>
+            </w:pPr>
+            <w:r>
+              <w:t>CPU</w:t>
             </w:r>
           </w:p>
         </w:tc>
       </w:tr>
       <w:tr>
         <w:trPr>
+          <w:cnfStyle w:val="000000100000" w:firstRow="0" w:lastRow="0" w:firstColumn="0" w:lastColumn="0" w:oddVBand="0" w:evenVBand="0" w:oddHBand="1" w:evenHBand="0" w:firstRowFirstColumn="0" w:firstRowLastColumn="0" w:lastRowFirstColumn="0" w:lastRowLastColumn="0"/>
           <w:trHeight w:val="127"/>
         </w:trPr>
         <w:tc>
           <w:tcPr>
+            <w:cnfStyle w:val="001000000000" w:firstRow="0" w:lastRow="0" w:firstColumn="1" w:lastColumn="0" w:oddVBand="0" w:evenVBand="0" w:oddHBand="0" w:evenHBand="0" w:firstRowFirstColumn="0" w:firstRowLastColumn="0" w:lastRowFirstColumn="0" w:lastRowLastColumn="0"/>
             <w:tcW w:w="2416" w:type="dxa"/>
           </w:tcPr>
           <w:p>
-            <w:r>
-              <w:t>Container Services</w:t>
-            </w:r>
-          </w:p>
-        </w:tc>
-        <w:tc>
-          <w:tcPr>
-            <w:tcW w:w="1539" w:type="dxa"/>
-          </w:tcPr>
-          <w:p>
-            <w:r>
-              <w:t>32 x servers</w:t>
-            </w:r>
-          </w:p>
-        </w:tc>
-        <w:tc>
-          <w:tcPr>
-            <w:tcW w:w="2250" w:type="dxa"/>
-          </w:tcPr>
-          <w:p>
-            <w:r>
-              <w:t>Open-Source</w:t>
-            </w:r>
-          </w:p>
-        </w:tc>
-        <w:tc>
-          <w:tcPr>
-            <w:tcW w:w="3645" w:type="dxa"/>
-          </w:tcPr>
-          <w:p>
-            <w:r>
-              <w:t>CPU and Disk</w:t>
+            <w:pPr>
+              <w:rPr>
+                <w:b w:val="0"/>
+                <w:bCs w:val="0"/>
+              </w:rPr>
+            </w:pPr>
+            <w:r>
+              <w:rPr>
+                <w:b w:val="0"/>
+                <w:bCs w:val="0"/>
+              </w:rPr>
+              <w:t>Portfolio Manager</w:t>
+            </w:r>
+          </w:p>
+        </w:tc>
+        <w:tc>
+          <w:tcPr>
+            <w:tcW w:w="1809" w:type="dxa"/>
+          </w:tcPr>
+          <w:p>
+            <w:pPr>
+              <w:cnfStyle w:val="000000100000" w:firstRow="0" w:lastRow="0" w:firstColumn="0" w:lastColumn="0" w:oddVBand="0" w:evenVBand="0" w:oddHBand="1" w:evenHBand="0" w:firstRowFirstColumn="0" w:firstRowLastColumn="0" w:lastRowFirstColumn="0" w:lastRowLastColumn="0"/>
+            </w:pPr>
+            <w:r>
+              <w:t>4 x replicas</w:t>
+            </w:r>
+          </w:p>
+        </w:tc>
+        <w:tc>
+          <w:tcPr>
+            <w:tcW w:w="2430" w:type="dxa"/>
+          </w:tcPr>
+          <w:p>
+            <w:pPr>
+              <w:cnfStyle w:val="000000100000" w:firstRow="0" w:lastRow="0" w:firstColumn="0" w:lastColumn="0" w:oddVBand="0" w:evenVBand="0" w:oddHBand="1" w:evenHBand="0" w:firstRowFirstColumn="0" w:firstRowLastColumn="0" w:lastRowFirstColumn="0" w:lastRowLastColumn="0"/>
+            </w:pPr>
+            <w:r>
+              <w:t>In-house</w:t>
+            </w:r>
+          </w:p>
+        </w:tc>
+        <w:tc>
+          <w:tcPr>
+            <w:tcW w:w="3195" w:type="dxa"/>
+          </w:tcPr>
+          <w:p>
+            <w:pPr>
+              <w:cnfStyle w:val="000000100000" w:firstRow="0" w:lastRow="0" w:firstColumn="0" w:lastColumn="0" w:oddVBand="0" w:evenVBand="0" w:oddHBand="1" w:evenHBand="0" w:firstRowFirstColumn="0" w:firstRowLastColumn="0" w:lastRowFirstColumn="0" w:lastRowLastColumn="0"/>
+            </w:pPr>
+            <w:r>
+              <w:t>Memory</w:t>
             </w:r>
           </w:p>
         </w:tc>
@@ -692,21 +1075,35 @@
         </w:trPr>
         <w:tc>
           <w:tcPr>
+            <w:cnfStyle w:val="001000000000" w:firstRow="0" w:lastRow="0" w:firstColumn="1" w:lastColumn="0" w:oddVBand="0" w:evenVBand="0" w:oddHBand="0" w:evenHBand="0" w:firstRowFirstColumn="0" w:firstRowLastColumn="0" w:lastRowFirstColumn="0" w:lastRowLastColumn="0"/>
             <w:tcW w:w="2416" w:type="dxa"/>
           </w:tcPr>
           <w:p>
-            <w:r>
-              <w:t>Frontend Portal</w:t>
-            </w:r>
-          </w:p>
-        </w:tc>
-        <w:tc>
-          <w:tcPr>
-            <w:tcW w:w="1539" w:type="dxa"/>
-          </w:tcPr>
-          <w:p>
-            <w:r>
-              <w:t xml:space="preserve">8 x </w:t>
+            <w:pPr>
+              <w:rPr>
+                <w:b w:val="0"/>
+                <w:bCs w:val="0"/>
+              </w:rPr>
+            </w:pPr>
+            <w:r>
+              <w:rPr>
+                <w:b w:val="0"/>
+                <w:bCs w:val="0"/>
+              </w:rPr>
+              <w:t>Ticker Plant Services</w:t>
+            </w:r>
+          </w:p>
+        </w:tc>
+        <w:tc>
+          <w:tcPr>
+            <w:tcW w:w="1809" w:type="dxa"/>
+          </w:tcPr>
+          <w:p>
+            <w:pPr>
+              <w:cnfStyle w:val="000000000000" w:firstRow="0" w:lastRow="0" w:firstColumn="0" w:lastColumn="0" w:oddVBand="0" w:evenVBand="0" w:oddHBand="0" w:evenHBand="0" w:firstRowFirstColumn="0" w:firstRowLastColumn="0" w:lastRowFirstColumn="0" w:lastRowLastColumn="0"/>
+            </w:pPr>
+            <w:r>
+              <w:t xml:space="preserve">32 x </w:t>
             </w:r>
             <w:r>
               <w:t>servers</w:t>
@@ -715,19 +1112,25 @@
         </w:tc>
         <w:tc>
           <w:tcPr>
-            <w:tcW w:w="2250" w:type="dxa"/>
-          </w:tcPr>
-          <w:p>
-            <w:r>
-              <w:t>Consultants</w:t>
-            </w:r>
-          </w:p>
-        </w:tc>
-        <w:tc>
-          <w:tcPr>
-            <w:tcW w:w="3645" w:type="dxa"/>
-          </w:tcPr>
-          <w:p>
+            <w:tcW w:w="2430" w:type="dxa"/>
+          </w:tcPr>
+          <w:p>
+            <w:pPr>
+              <w:cnfStyle w:val="000000000000" w:firstRow="0" w:lastRow="0" w:firstColumn="0" w:lastColumn="0" w:oddVBand="0" w:evenVBand="0" w:oddHBand="0" w:evenHBand="0" w:firstRowFirstColumn="0" w:firstRowLastColumn="0" w:lastRowFirstColumn="0" w:lastRowLastColumn="0"/>
+            </w:pPr>
+            <w:r>
+              <w:t>In-house</w:t>
+            </w:r>
+          </w:p>
+        </w:tc>
+        <w:tc>
+          <w:tcPr>
+            <w:tcW w:w="3195" w:type="dxa"/>
+          </w:tcPr>
+          <w:p>
+            <w:pPr>
+              <w:cnfStyle w:val="000000000000" w:firstRow="0" w:lastRow="0" w:firstColumn="0" w:lastColumn="0" w:oddVBand="0" w:evenVBand="0" w:oddHBand="0" w:evenHBand="0" w:firstRowFirstColumn="0" w:firstRowLastColumn="0" w:lastRowFirstColumn="0" w:lastRowLastColumn="0"/>
+            </w:pPr>
             <w:r>
               <w:t>Networking</w:t>
             </w:r>
@@ -736,93 +1139,66 @@
       </w:tr>
       <w:tr>
         <w:trPr>
+          <w:cnfStyle w:val="000000100000" w:firstRow="0" w:lastRow="0" w:firstColumn="0" w:lastColumn="0" w:oddVBand="0" w:evenVBand="0" w:oddHBand="1" w:evenHBand="0" w:firstRowFirstColumn="0" w:firstRowLastColumn="0" w:lastRowFirstColumn="0" w:lastRowLastColumn="0"/>
           <w:trHeight w:val="127"/>
         </w:trPr>
         <w:tc>
           <w:tcPr>
+            <w:cnfStyle w:val="001000000000" w:firstRow="0" w:lastRow="0" w:firstColumn="1" w:lastColumn="0" w:oddVBand="0" w:evenVBand="0" w:oddHBand="0" w:evenHBand="0" w:firstRowFirstColumn="0" w:firstRowLastColumn="0" w:lastRowFirstColumn="0" w:lastRowLastColumn="0"/>
             <w:tcW w:w="2416" w:type="dxa"/>
           </w:tcPr>
           <w:p>
-            <w:r>
-              <w:t>Identity Services</w:t>
-            </w:r>
-          </w:p>
-        </w:tc>
-        <w:tc>
-          <w:tcPr>
-            <w:tcW w:w="1539" w:type="dxa"/>
-          </w:tcPr>
-          <w:p>
-            <w:r>
-              <w:t>4 x replicas</w:t>
-            </w:r>
-          </w:p>
-        </w:tc>
-        <w:tc>
-          <w:tcPr>
-            <w:tcW w:w="2250" w:type="dxa"/>
-          </w:tcPr>
-          <w:p>
-            <w:r>
-              <w:t>Microsoft</w:t>
-            </w:r>
-          </w:p>
-        </w:tc>
-        <w:tc>
-          <w:tcPr>
-            <w:tcW w:w="3645" w:type="dxa"/>
-          </w:tcPr>
-          <w:p>
-            <w:r>
-              <w:t>Active Directory</w:t>
-            </w:r>
-          </w:p>
-        </w:tc>
-      </w:tr>
-      <w:tr>
-        <w:trPr>
-          <w:trHeight w:val="127"/>
-        </w:trPr>
-        <w:tc>
-          <w:tcPr>
-            <w:tcW w:w="2416" w:type="dxa"/>
-          </w:tcPr>
-          <w:p>
-            <w:r>
-              <w:t>Alerting &amp; Messaging</w:t>
-            </w:r>
-          </w:p>
-        </w:tc>
-        <w:tc>
-          <w:tcPr>
-            <w:tcW w:w="1539" w:type="dxa"/>
-          </w:tcPr>
-          <w:p>
-            <w:r>
-              <w:t xml:space="preserve">8 x </w:t>
-            </w:r>
-            <w:r>
-              <w:t>servers</w:t>
-            </w:r>
-          </w:p>
-        </w:tc>
-        <w:tc>
-          <w:tcPr>
-            <w:tcW w:w="2250" w:type="dxa"/>
-          </w:tcPr>
-          <w:p>
-            <w:r>
-              <w:t>COTS / PostgreSQL</w:t>
-            </w:r>
-          </w:p>
-        </w:tc>
-        <w:tc>
-          <w:tcPr>
-            <w:tcW w:w="3645" w:type="dxa"/>
-          </w:tcPr>
-          <w:p>
-            <w:r>
-              <w:t>Database Queries</w:t>
+            <w:pPr>
+              <w:rPr>
+                <w:b w:val="0"/>
+                <w:bCs w:val="0"/>
+              </w:rPr>
+            </w:pPr>
+            <w:r>
+              <w:rPr>
+                <w:b w:val="0"/>
+                <w:bCs w:val="0"/>
+              </w:rPr>
+              <w:t>Casandra Cluster</w:t>
+            </w:r>
+          </w:p>
+        </w:tc>
+        <w:tc>
+          <w:tcPr>
+            <w:tcW w:w="1809" w:type="dxa"/>
+          </w:tcPr>
+          <w:p>
+            <w:pPr>
+              <w:cnfStyle w:val="000000100000" w:firstRow="0" w:lastRow="0" w:firstColumn="0" w:lastColumn="0" w:oddVBand="0" w:evenVBand="0" w:oddHBand="1" w:evenHBand="0" w:firstRowFirstColumn="0" w:firstRowLastColumn="0" w:lastRowFirstColumn="0" w:lastRowLastColumn="0"/>
+            </w:pPr>
+            <w:r>
+              <w:t>8 x nodes</w:t>
+            </w:r>
+          </w:p>
+        </w:tc>
+        <w:tc>
+          <w:tcPr>
+            <w:tcW w:w="2430" w:type="dxa"/>
+          </w:tcPr>
+          <w:p>
+            <w:pPr>
+              <w:cnfStyle w:val="000000100000" w:firstRow="0" w:lastRow="0" w:firstColumn="0" w:lastColumn="0" w:oddVBand="0" w:evenVBand="0" w:oddHBand="1" w:evenHBand="0" w:firstRowFirstColumn="0" w:firstRowLastColumn="0" w:lastRowFirstColumn="0" w:lastRowLastColumn="0"/>
+            </w:pPr>
+            <w:r>
+              <w:t>Open-Source</w:t>
+            </w:r>
+          </w:p>
+        </w:tc>
+        <w:tc>
+          <w:tcPr>
+            <w:tcW w:w="3195" w:type="dxa"/>
+          </w:tcPr>
+          <w:p>
+            <w:pPr>
+              <w:cnfStyle w:val="000000100000" w:firstRow="0" w:lastRow="0" w:firstColumn="0" w:lastColumn="0" w:oddVBand="0" w:evenVBand="0" w:oddHBand="1" w:evenHBand="0" w:firstRowFirstColumn="0" w:firstRowLastColumn="0" w:lastRowFirstColumn="0" w:lastRowLastColumn="0"/>
+            </w:pPr>
+            <w:r>
+              <w:t>CPU and Disk</w:t>
             </w:r>
           </w:p>
         </w:tc>
@@ -833,67 +1209,33 @@
         </w:trPr>
         <w:tc>
           <w:tcPr>
+            <w:cnfStyle w:val="001000000000" w:firstRow="0" w:lastRow="0" w:firstColumn="1" w:lastColumn="0" w:oddVBand="0" w:evenVBand="0" w:oddHBand="0" w:evenHBand="0" w:firstRowFirstColumn="0" w:firstRowLastColumn="0" w:lastRowFirstColumn="0" w:lastRowLastColumn="0"/>
             <w:tcW w:w="2416" w:type="dxa"/>
           </w:tcPr>
           <w:p>
-            <w:r>
-              <w:t>Trade Broker</w:t>
-            </w:r>
-          </w:p>
-        </w:tc>
-        <w:tc>
-          <w:tcPr>
-            <w:tcW w:w="1539" w:type="dxa"/>
-          </w:tcPr>
-          <w:p>
-            <w:r>
-              <w:t xml:space="preserve">16 x </w:t>
-            </w:r>
-            <w:r>
-              <w:t>servers</w:t>
-            </w:r>
-          </w:p>
-        </w:tc>
-        <w:tc>
-          <w:tcPr>
-            <w:tcW w:w="2250" w:type="dxa"/>
-          </w:tcPr>
-          <w:p>
-            <w:r>
-              <w:t>COTS</w:t>
-            </w:r>
-          </w:p>
-        </w:tc>
-        <w:tc>
-          <w:tcPr>
-            <w:tcW w:w="3645" w:type="dxa"/>
-          </w:tcPr>
-          <w:p>
-            <w:r>
-              <w:t>CPU</w:t>
-            </w:r>
-          </w:p>
-        </w:tc>
-      </w:tr>
-      <w:tr>
-        <w:trPr>
-          <w:trHeight w:val="127"/>
-        </w:trPr>
-        <w:tc>
-          <w:tcPr>
-            <w:tcW w:w="2416" w:type="dxa"/>
-          </w:tcPr>
-          <w:p>
-            <w:r>
-              <w:t>Portfolio Manager</w:t>
-            </w:r>
-          </w:p>
-        </w:tc>
-        <w:tc>
-          <w:tcPr>
-            <w:tcW w:w="1539" w:type="dxa"/>
-          </w:tcPr>
-          <w:p>
+            <w:pPr>
+              <w:rPr>
+                <w:b w:val="0"/>
+                <w:bCs w:val="0"/>
+              </w:rPr>
+            </w:pPr>
+            <w:r>
+              <w:rPr>
+                <w:b w:val="0"/>
+                <w:bCs w:val="0"/>
+              </w:rPr>
+              <w:t>Audit Manager</w:t>
+            </w:r>
+          </w:p>
+        </w:tc>
+        <w:tc>
+          <w:tcPr>
+            <w:tcW w:w="1809" w:type="dxa"/>
+          </w:tcPr>
+          <w:p>
+            <w:pPr>
+              <w:cnfStyle w:val="000000000000" w:firstRow="0" w:lastRow="0" w:firstColumn="0" w:lastColumn="0" w:oddVBand="0" w:evenVBand="0" w:oddHBand="0" w:evenHBand="0" w:firstRowFirstColumn="0" w:firstRowLastColumn="0" w:lastRowFirstColumn="0" w:lastRowLastColumn="0"/>
+            </w:pPr>
             <w:r>
               <w:t>4 x replicas</w:t>
             </w:r>
@@ -901,147 +1243,12 @@
         </w:tc>
         <w:tc>
           <w:tcPr>
-            <w:tcW w:w="2250" w:type="dxa"/>
-          </w:tcPr>
-          <w:p>
-            <w:r>
-              <w:t>In-house</w:t>
-            </w:r>
-          </w:p>
-        </w:tc>
-        <w:tc>
-          <w:tcPr>
-            <w:tcW w:w="3645" w:type="dxa"/>
-          </w:tcPr>
-          <w:p>
-            <w:r>
-              <w:t>Memory</w:t>
-            </w:r>
-          </w:p>
-        </w:tc>
-      </w:tr>
-      <w:tr>
-        <w:trPr>
-          <w:trHeight w:val="122"/>
-        </w:trPr>
-        <w:tc>
-          <w:tcPr>
-            <w:tcW w:w="2416" w:type="dxa"/>
-          </w:tcPr>
-          <w:p>
-            <w:r>
-              <w:t>Ticker Plant Services</w:t>
-            </w:r>
-          </w:p>
-        </w:tc>
-        <w:tc>
-          <w:tcPr>
-            <w:tcW w:w="1539" w:type="dxa"/>
-          </w:tcPr>
-          <w:p>
-            <w:r>
-              <w:t xml:space="preserve">32 x </w:t>
-            </w:r>
-            <w:r>
-              <w:t>servers</w:t>
-            </w:r>
-          </w:p>
-        </w:tc>
-        <w:tc>
-          <w:tcPr>
-            <w:tcW w:w="2250" w:type="dxa"/>
-          </w:tcPr>
-          <w:p>
-            <w:r>
-              <w:t>In-house</w:t>
-            </w:r>
-          </w:p>
-        </w:tc>
-        <w:tc>
-          <w:tcPr>
-            <w:tcW w:w="3645" w:type="dxa"/>
-          </w:tcPr>
-          <w:p>
-            <w:r>
-              <w:t>Networking</w:t>
-            </w:r>
-          </w:p>
-        </w:tc>
-      </w:tr>
-      <w:tr>
-        <w:trPr>
-          <w:trHeight w:val="127"/>
-        </w:trPr>
-        <w:tc>
-          <w:tcPr>
-            <w:tcW w:w="2416" w:type="dxa"/>
-          </w:tcPr>
-          <w:p>
-            <w:r>
-              <w:t>Casandra Cluster</w:t>
-            </w:r>
-          </w:p>
-        </w:tc>
-        <w:tc>
-          <w:tcPr>
-            <w:tcW w:w="1539" w:type="dxa"/>
-          </w:tcPr>
-          <w:p>
-            <w:r>
-              <w:t>8 x nodes</w:t>
-            </w:r>
-          </w:p>
-        </w:tc>
-        <w:tc>
-          <w:tcPr>
-            <w:tcW w:w="2250" w:type="dxa"/>
-          </w:tcPr>
-          <w:p>
-            <w:r>
-              <w:t>Open-Source</w:t>
-            </w:r>
-          </w:p>
-        </w:tc>
-        <w:tc>
-          <w:tcPr>
-            <w:tcW w:w="3645" w:type="dxa"/>
-          </w:tcPr>
-          <w:p>
-            <w:r>
-              <w:t>CPU and Disk</w:t>
-            </w:r>
-          </w:p>
-        </w:tc>
-      </w:tr>
-      <w:tr>
-        <w:trPr>
-          <w:trHeight w:val="122"/>
-        </w:trPr>
-        <w:tc>
-          <w:tcPr>
-            <w:tcW w:w="2416" w:type="dxa"/>
-          </w:tcPr>
-          <w:p>
-            <w:r>
-              <w:t>Audit Manager</w:t>
-            </w:r>
-          </w:p>
-        </w:tc>
-        <w:tc>
-          <w:tcPr>
-            <w:tcW w:w="1539" w:type="dxa"/>
-          </w:tcPr>
-          <w:p>
-            <w:r>
-              <w:t>4 x replicas</w:t>
-            </w:r>
-          </w:p>
-        </w:tc>
-        <w:tc>
-          <w:tcPr>
-            <w:tcW w:w="2250" w:type="dxa"/>
-          </w:tcPr>
-          <w:p>
+            <w:tcW w:w="2430" w:type="dxa"/>
+          </w:tcPr>
+          <w:p>
+            <w:pPr>
+              <w:cnfStyle w:val="000000000000" w:firstRow="0" w:lastRow="0" w:firstColumn="0" w:lastColumn="0" w:oddVBand="0" w:evenVBand="0" w:oddHBand="0" w:evenHBand="0" w:firstRowFirstColumn="0" w:firstRowLastColumn="0" w:lastRowFirstColumn="0" w:lastRowLastColumn="0"/>
+            </w:pPr>
             <w:r>
               <w:t>Consultant Firm</w:t>
             </w:r>
@@ -1049,9 +1256,12 @@
         </w:tc>
         <w:tc>
           <w:tcPr>
-            <w:tcW w:w="3645" w:type="dxa"/>
-          </w:tcPr>
-          <w:p>
+            <w:tcW w:w="3195" w:type="dxa"/>
+          </w:tcPr>
+          <w:p>
+            <w:pPr>
+              <w:cnfStyle w:val="000000000000" w:firstRow="0" w:lastRow="0" w:firstColumn="0" w:lastColumn="0" w:oddVBand="0" w:evenVBand="0" w:oddHBand="0" w:evenHBand="0" w:firstRowFirstColumn="0" w:firstRowLastColumn="0" w:lastRowFirstColumn="0" w:lastRowLastColumn="0"/>
+            </w:pPr>
             <w:r>
               <w:t>Disk</w:t>
             </w:r>
@@ -1142,9 +1352,9 @@
           <w:noProof/>
         </w:rPr>
         <w:drawing>
-          <wp:inline distT="0" distB="0" distL="0" distR="0" wp14:anchorId="7CBB978B" wp14:editId="5FE32DD4">
-            <wp:extent cx="4067252" cy="2058828"/>
-            <wp:effectExtent l="0" t="0" r="0" b="0"/>
+          <wp:inline distT="0" distB="0" distL="0" distR="0" wp14:anchorId="7CBB978B" wp14:editId="0BC419D8">
+            <wp:extent cx="4621604" cy="2339439"/>
+            <wp:effectExtent l="0" t="0" r="7620" b="3810"/>
             <wp:docPr id="1" name="Picture 1"/>
             <wp:cNvGraphicFramePr>
               <a:graphicFrameLocks xmlns:a="http://schemas.openxmlformats.org/drawingml/2006/main" noChangeAspect="1"/>
@@ -1165,7 +1375,7 @@
                   <pic:spPr>
                     <a:xfrm>
                       <a:off x="0" y="0"/>
-                      <a:ext cx="4069824" cy="2060130"/>
+                      <a:ext cx="4634449" cy="2345941"/>
                     </a:xfrm>
                     <a:prstGeom prst="rect">
                       <a:avLst/>
@@ -1196,96 +1406,186 @@
         <w:t>Processing Controls</w:t>
       </w:r>
     </w:p>
+    <w:p>
+      <w:r>
+        <w:tab/>
+        <w:t xml:space="preserve">There needs to be a balance between technology investments and maturing processes versus business drivers.  For instance, the organization can engineer zero-downtime deployments and then continuously deliver value.  Though, under this particular scenario, it is worth exploring the total return.  Trading applications have natural utilization periods, such as 9:30 am to 4:30 pm.  After the market closes, most users disconnect or only require read-only access.  </w:t>
+      </w:r>
+    </w:p>
+    <w:p>
+      <w:pPr>
+        <w:ind w:firstLine="720"/>
+      </w:pPr>
+      <w:r>
+        <w:t xml:space="preserve">While, e.g., an online retailer does not have such luxuries, NCU-F can exploit its industry-specific flexibility.  However, the organization must still implement policies that align with industry-standard practices, like code reviews and release management procedures.  Those patterns and practices exist to catch erroneous behaviors and enforce high-quality standards.  The business might also choose to implement an authorization scheme that limits changes to the production environment.  </w:t>
+      </w:r>
+      <w:r>
+        <w:tab/>
+        <w:t xml:space="preserve"> </w:t>
+      </w:r>
+    </w:p>
+    <w:p>
+      <w:pPr>
+        <w:pStyle w:val="Heading2"/>
+      </w:pPr>
+      <w:r>
+        <w:t>Network Parameter Controls</w:t>
+      </w:r>
+    </w:p>
+    <w:p>
+      <w:r>
+        <w:tab/>
+        <w:t xml:space="preserve">The trading application maintains a treasure trove of financial information that hackers want to steal.  NCU-F must prevent this scenario with policies that limit how trusted users can access the production environment.  For example, only the operations team should connect to the production environment using Multi-Factor Authentication and Virtual Private Networking (VPN) software.  Next, controls must exist for auditing data access and limiting data exfiltration.  </w:t>
+      </w:r>
+      <w:r>
+        <w:lastRenderedPageBreak/>
+        <w:t>Finally, mechanisms and processes must review those business justifications that require the ops team near sensitive information.  Over time those policies need to mature and remove manual interactions, further avoiding negligence and unauthorized state changes.</w:t>
+      </w:r>
+    </w:p>
+    <w:p>
+      <w:r>
+        <w:br w:type="page"/>
+      </w:r>
+    </w:p>
+    <w:sdt>
+      <w:sdtPr>
+        <w:id w:val="-1274079066"/>
+        <w:docPartObj>
+          <w:docPartGallery w:val="Bibliographies"/>
+          <w:docPartUnique/>
+        </w:docPartObj>
+      </w:sdtPr>
+      <w:sdtEndPr>
+        <w:rPr>
+          <w:b w:val="0"/>
+        </w:rPr>
+      </w:sdtEndPr>
+      <w:sdtContent>
+        <w:p>
+          <w:pPr>
+            <w:pStyle w:val="Heading1"/>
+          </w:pPr>
+          <w:r>
+            <w:t>References</w:t>
+          </w:r>
+        </w:p>
+        <w:sdt>
+          <w:sdtPr>
+            <w:id w:val="-573587230"/>
+            <w:bibliography/>
+          </w:sdtPr>
+          <w:sdtContent>
+            <w:p>
+              <w:pPr>
+                <w:pStyle w:val="Bibliography"/>
+                <w:ind w:left="720" w:hanging="720"/>
+                <w:rPr>
+                  <w:noProof/>
+                </w:rPr>
+              </w:pPr>
+              <w:r>
+                <w:fldChar w:fldCharType="begin"/>
+              </w:r>
+              <w:r>
+                <w:instrText xml:space="preserve"> BIBLIOGRAPHY </w:instrText>
+              </w:r>
+              <w:r>
+                <w:fldChar w:fldCharType="separate"/>
+              </w:r>
+              <w:r>
+                <w:rPr>
+                  <w:noProof/>
+                </w:rPr>
+                <w:t xml:space="preserve">Kang, H. (2016). Technology-focused strategic planning In service businesses. </w:t>
+              </w:r>
+              <w:r>
+                <w:rPr>
+                  <w:i/>
+                  <w:iCs/>
+                  <w:noProof/>
+                </w:rPr>
+                <w:t>Franklin Business &amp; Law Journal, 1</w:t>
+              </w:r>
+              <w:r>
+                <w:rPr>
+                  <w:noProof/>
+                </w:rPr>
+                <w:t>, 8-19. Retrieved from https://search.ebscohost.com/login.aspx?direct=true&amp;AuthType=ip,sso&amp;db=bth&amp;AN=112407344&amp;site=eds-live</w:t>
+              </w:r>
+            </w:p>
+            <w:p>
+              <w:pPr>
+                <w:pStyle w:val="Bibliography"/>
+                <w:ind w:left="720" w:hanging="720"/>
+                <w:rPr>
+                  <w:noProof/>
+                </w:rPr>
+              </w:pPr>
+              <w:r>
+                <w:rPr>
+                  <w:noProof/>
+                </w:rPr>
+                <w:t xml:space="preserve">Langer, A., &amp; Yorks, L. (2013). </w:t>
+              </w:r>
+              <w:r>
+                <w:rPr>
+                  <w:i/>
+                  <w:iCs/>
+                  <w:noProof/>
+                </w:rPr>
+                <w:t>Strategic IT.</w:t>
+              </w:r>
+              <w:r>
+                <w:rPr>
+                  <w:noProof/>
+                </w:rPr>
+                <w:t xml:space="preserve"> Wiley.</w:t>
+              </w:r>
+            </w:p>
+            <w:p>
+              <w:pPr>
+                <w:pStyle w:val="Bibliography"/>
+                <w:ind w:left="720" w:hanging="720"/>
+                <w:rPr>
+                  <w:noProof/>
+                </w:rPr>
+              </w:pPr>
+              <w:r>
+                <w:rPr>
+                  <w:noProof/>
+                </w:rPr>
+                <w:t xml:space="preserve">US OPM. (2021). </w:t>
+              </w:r>
+              <w:r>
+                <w:rPr>
+                  <w:i/>
+                  <w:iCs/>
+                  <w:noProof/>
+                </w:rPr>
+                <w:t>Policy, Data, Oversight</w:t>
+              </w:r>
+              <w:r>
+                <w:rPr>
+                  <w:noProof/>
+                </w:rPr>
+                <w:t>. Retrieved from Planning and Evaluation: https://www.opm.gov/policy-data-oversight/training-and-development/planning-evaluating/</w:t>
+              </w:r>
+            </w:p>
+            <w:p>
+              <w:r>
+                <w:rPr>
+                  <w:b/>
+                  <w:bCs/>
+                  <w:noProof/>
+                </w:rPr>
+                <w:fldChar w:fldCharType="end"/>
+              </w:r>
+            </w:p>
+          </w:sdtContent>
+        </w:sdt>
+      </w:sdtContent>
+    </w:sdt>
     <w:p/>
-    <w:p>
-      <w:pPr>
-        <w:pStyle w:val="Heading2"/>
-      </w:pPr>
-      <w:r>
-        <w:t>Recommendations</w:t>
-      </w:r>
-    </w:p>
-    <w:p>
-      <w:pPr>
-        <w:pStyle w:val="ListParagraph"/>
-        <w:numPr>
-          <w:ilvl w:val="0"/>
-          <w:numId w:val="1"/>
-        </w:numPr>
-      </w:pPr>
-      <w:r>
-        <w:t>Group Policies</w:t>
-      </w:r>
-    </w:p>
-    <w:p>
-      <w:pPr>
-        <w:pStyle w:val="ListParagraph"/>
-        <w:numPr>
-          <w:ilvl w:val="0"/>
-          <w:numId w:val="1"/>
-        </w:numPr>
-      </w:pPr>
-      <w:r>
-        <w:t>Password policies</w:t>
-      </w:r>
-    </w:p>
-    <w:p>
-      <w:pPr>
-        <w:pStyle w:val="ListParagraph"/>
-        <w:numPr>
-          <w:ilvl w:val="0"/>
-          <w:numId w:val="1"/>
-        </w:numPr>
-      </w:pPr>
-      <w:r>
-        <w:t>Database standardizations</w:t>
-      </w:r>
-    </w:p>
-    <w:p>
-      <w:pPr>
-        <w:pStyle w:val="ListParagraph"/>
-        <w:numPr>
-          <w:ilvl w:val="0"/>
-          <w:numId w:val="1"/>
-        </w:numPr>
-      </w:pPr>
-      <w:r>
-        <w:t>Inputs and outputs</w:t>
-      </w:r>
-    </w:p>
-    <w:p>
-      <w:pPr>
-        <w:pStyle w:val="ListParagraph"/>
-        <w:numPr>
-          <w:ilvl w:val="0"/>
-          <w:numId w:val="1"/>
-        </w:numPr>
-      </w:pPr>
-      <w:r>
-        <w:t>Software quality controls</w:t>
-      </w:r>
-    </w:p>
-    <w:p>
-      <w:pPr>
-        <w:pStyle w:val="ListParagraph"/>
-        <w:numPr>
-          <w:ilvl w:val="0"/>
-          <w:numId w:val="1"/>
-        </w:numPr>
-      </w:pPr>
-      <w:r>
-        <w:t>Operational controls</w:t>
-      </w:r>
-    </w:p>
-    <w:p>
-      <w:pPr>
-        <w:pStyle w:val="ListParagraph"/>
-        <w:numPr>
-          <w:ilvl w:val="0"/>
-          <w:numId w:val="1"/>
-        </w:numPr>
-      </w:pPr>
-    </w:p>
     <w:sectPr>
       <w:headerReference w:type="default" r:id="rId9"/>
       <w:pgSz w:w="12240" w:h="15840"/>
@@ -2368,6 +2668,14 @@
       </w:tcPr>
     </w:tblStylePr>
   </w:style>
+  <w:style w:type="paragraph" w:styleId="Bibliography">
+    <w:name w:val="Bibliography"/>
+    <w:basedOn w:val="Normal"/>
+    <w:next w:val="Normal"/>
+    <w:uiPriority w:val="37"/>
+    <w:unhideWhenUsed/>
+    <w:rsid w:val="00396FDC"/>
+  </w:style>
 </w:styles>
 </file>
 

</xml_diff>